<commit_message>
replace usecase with enterprise architect by ndtich
</commit_message>
<xml_diff>
--- a/[SRS][Tomorrow][Quan Ly Chuyen Xe][1][1412551].docx
+++ b/[SRS][Tomorrow][Quan Ly Chuyen Xe][1][1412551].docx
@@ -1455,9 +1455,9 @@
         </w:rPr>
         <w:drawing>
           <wp:inline distT="0" distB="0" distL="0" distR="0">
-            <wp:extent cx="3048000" cy="2764150"/>
-            <wp:effectExtent l="0" t="0" r="0" b="0"/>
-            <wp:docPr id="3" name="Picture 3"/>
+            <wp:extent cx="3429000" cy="4886325"/>
+            <wp:effectExtent l="0" t="0" r="0" b="9525"/>
+            <wp:docPr id="2" name="Picture 2"/>
             <wp:cNvGraphicFramePr>
               <a:graphicFrameLocks xmlns:a="http://schemas.openxmlformats.org/drawingml/2006/main" noChangeAspect="1"/>
             </wp:cNvGraphicFramePr>
@@ -1465,7 +1465,7 @@
               <a:graphicData uri="http://schemas.openxmlformats.org/drawingml/2006/picture">
                 <pic:pic xmlns:pic="http://schemas.openxmlformats.org/drawingml/2006/picture">
                   <pic:nvPicPr>
-                    <pic:cNvPr id="3" name="usecaseTuyenXeChuyenXe.png"/>
+                    <pic:cNvPr id="2" name="QuanLyTuyenChuyen.jpg"/>
                     <pic:cNvPicPr/>
                   </pic:nvPicPr>
                   <pic:blipFill>
@@ -1483,7 +1483,7 @@
                   <pic:spPr>
                     <a:xfrm>
                       <a:off x="0" y="0"/>
-                      <a:ext cx="3055376" cy="2770840"/>
+                      <a:ext cx="3429000" cy="4886325"/>
                     </a:xfrm>
                     <a:prstGeom prst="rect">
                       <a:avLst/>
@@ -1495,6 +1495,8 @@
           </wp:inline>
         </w:drawing>
       </w:r>
+      <w:bookmarkStart w:id="0" w:name="_GoBack"/>
+      <w:bookmarkEnd w:id="0"/>
     </w:p>
     <w:p>
       <w:pPr>
@@ -2244,6 +2246,7 @@
               <w:rPr>
                 <w:rStyle w:val="fontstyle01"/>
               </w:rPr>
+              <w:lastRenderedPageBreak/>
               <w:t>Nhân</w:t>
             </w:r>
             <w:proofErr w:type="spellEnd"/>
@@ -3871,10 +3874,7 @@
               <w:t>S</w:t>
             </w:r>
             <w:r>
-              <w:t>RS][YCNV][1.1.2</w:t>
-            </w:r>
-            <w:r>
-              <w:t>]</w:t>
+              <w:t>RS][YCNV][1.1.2]</w:t>
             </w:r>
           </w:p>
         </w:tc>
@@ -5617,6 +5617,7 @@
       </w:pPr>
       <w:proofErr w:type="spellStart"/>
       <w:r>
+        <w:lastRenderedPageBreak/>
         <w:t>Nghiệp</w:t>
       </w:r>
       <w:proofErr w:type="spellEnd"/>
@@ -5785,10 +5786,7 @@
               <w:t>S</w:t>
             </w:r>
             <w:r>
-              <w:t>RS][YCNV][1.1.3</w:t>
-            </w:r>
-            <w:r>
-              <w:t>]</w:t>
+              <w:t>RS][YCNV][1.1.3]</w:t>
             </w:r>
           </w:p>
         </w:tc>
@@ -6073,7 +6071,6 @@
             </w:pPr>
             <w:proofErr w:type="spellStart"/>
             <w:r>
-              <w:lastRenderedPageBreak/>
               <w:t>Dòng</w:t>
             </w:r>
             <w:proofErr w:type="spellEnd"/>
@@ -6567,10 +6564,7 @@
               <w:t>S</w:t>
             </w:r>
             <w:r>
-              <w:t>RS][YCNV][1.1.4</w:t>
-            </w:r>
-            <w:r>
-              <w:t>]</w:t>
+              <w:t>RS][YCNV][1.1.4]</w:t>
             </w:r>
           </w:p>
         </w:tc>
@@ -7391,6 +7385,7 @@
             </w:pPr>
             <w:proofErr w:type="spellStart"/>
             <w:r>
+              <w:lastRenderedPageBreak/>
               <w:t>Tên</w:t>
             </w:r>
             <w:proofErr w:type="spellEnd"/>
@@ -7492,10 +7487,7 @@
               <w:t>S</w:t>
             </w:r>
             <w:r>
-              <w:t>RS][YCNV][1.1.5</w:t>
-            </w:r>
-            <w:r>
-              <w:t>]</w:t>
+              <w:t>RS][YCNV][1.1.5]</w:t>
             </w:r>
           </w:p>
         </w:tc>
@@ -7817,7 +7809,6 @@
             </w:pPr>
             <w:proofErr w:type="spellStart"/>
             <w:r>
-              <w:lastRenderedPageBreak/>
               <w:t>Dòng</w:t>
             </w:r>
             <w:proofErr w:type="spellEnd"/>
@@ -9004,7 +8995,11 @@
               <w:pStyle w:val="MyTable1"/>
             </w:pPr>
             <w:r>
-              <w:t>Use case</w:t>
+              <w:t xml:space="preserve">Use </w:t>
+            </w:r>
+            <w:r>
+              <w:lastRenderedPageBreak/>
+              <w:t>case</w:t>
             </w:r>
           </w:p>
         </w:tc>
@@ -9019,6 +9014,7 @@
             </w:pPr>
             <w:proofErr w:type="spellStart"/>
             <w:r>
+              <w:lastRenderedPageBreak/>
               <w:t>Mở</w:t>
             </w:r>
             <w:proofErr w:type="spellEnd"/>
@@ -9053,6 +9049,7 @@
             </w:pPr>
             <w:proofErr w:type="spellStart"/>
             <w:r>
+              <w:lastRenderedPageBreak/>
               <w:t>Mã</w:t>
             </w:r>
             <w:proofErr w:type="spellEnd"/>
@@ -9081,13 +9078,7 @@
               <w:t>S</w:t>
             </w:r>
             <w:r>
-              <w:t>RS][</w:t>
-            </w:r>
-            <w:r>
-              <w:t>HTUCNV</w:t>
-            </w:r>
-            <w:r>
-              <w:t>][1.1.1]</w:t>
+              <w:t>RS][HTUCNV][1.1.1]</w:t>
             </w:r>
           </w:p>
         </w:tc>
@@ -9137,8 +9128,6 @@
             <w:r>
               <w:t>, KS-1</w:t>
             </w:r>
-            <w:bookmarkStart w:id="0" w:name="_GoBack"/>
-            <w:bookmarkEnd w:id="0"/>
           </w:p>
         </w:tc>
       </w:tr>
@@ -9154,7 +9143,6 @@
             </w:pPr>
             <w:proofErr w:type="spellStart"/>
             <w:r>
-              <w:lastRenderedPageBreak/>
               <w:t>Mô</w:t>
             </w:r>
             <w:proofErr w:type="spellEnd"/>
@@ -9361,6 +9349,7 @@
             </w:r>
             <w:proofErr w:type="spellStart"/>
             <w:r>
+              <w:lastRenderedPageBreak/>
               <w:t>số</w:t>
             </w:r>
             <w:proofErr w:type="spellEnd"/>
@@ -9375,6 +9364,7 @@
               <w:pStyle w:val="MyTable1"/>
             </w:pPr>
             <w:r>
+              <w:lastRenderedPageBreak/>
               <w:t>[SRS][HTUCNV][1.1.1]</w:t>
             </w:r>
           </w:p>
@@ -9392,6 +9382,7 @@
             </w:pPr>
             <w:proofErr w:type="spellStart"/>
             <w:r>
+              <w:lastRenderedPageBreak/>
               <w:t>Tham</w:t>
             </w:r>
             <w:proofErr w:type="spellEnd"/>
@@ -9431,7 +9422,6 @@
             </w:pPr>
             <w:proofErr w:type="spellStart"/>
             <w:r>
-              <w:lastRenderedPageBreak/>
               <w:t>Mô</w:t>
             </w:r>
             <w:proofErr w:type="spellEnd"/>
@@ -9622,6 +9612,7 @@
             </w:r>
             <w:proofErr w:type="spellStart"/>
             <w:r>
+              <w:lastRenderedPageBreak/>
               <w:t>số</w:t>
             </w:r>
             <w:proofErr w:type="spellEnd"/>
@@ -9636,6 +9627,7 @@
               <w:pStyle w:val="MyTable1"/>
             </w:pPr>
             <w:r>
+              <w:lastRenderedPageBreak/>
               <w:t>[HT</w:t>
             </w:r>
             <w:r>
@@ -9659,6 +9651,7 @@
             </w:pPr>
             <w:proofErr w:type="spellStart"/>
             <w:r>
+              <w:lastRenderedPageBreak/>
               <w:t>Tham</w:t>
             </w:r>
             <w:proofErr w:type="spellEnd"/>
@@ -9704,7 +9697,6 @@
             </w:pPr>
             <w:proofErr w:type="spellStart"/>
             <w:r>
-              <w:lastRenderedPageBreak/>
               <w:t>Mô</w:t>
             </w:r>
             <w:proofErr w:type="spellEnd"/>
@@ -9835,7 +9827,11 @@
               <w:pStyle w:val="MyTable1"/>
             </w:pPr>
             <w:r>
-              <w:t>Use case</w:t>
+              <w:t xml:space="preserve">Use </w:t>
+            </w:r>
+            <w:r>
+              <w:lastRenderedPageBreak/>
+              <w:t>case</w:t>
             </w:r>
           </w:p>
         </w:tc>
@@ -9850,6 +9846,7 @@
             </w:pPr>
             <w:proofErr w:type="spellStart"/>
             <w:r>
+              <w:lastRenderedPageBreak/>
               <w:t>Mở</w:t>
             </w:r>
             <w:proofErr w:type="spellEnd"/>
@@ -9884,6 +9881,7 @@
             </w:pPr>
             <w:proofErr w:type="spellStart"/>
             <w:r>
+              <w:lastRenderedPageBreak/>
               <w:t>Mã</w:t>
             </w:r>
             <w:proofErr w:type="spellEnd"/>
@@ -9937,7 +9935,6 @@
             </w:r>
             <w:proofErr w:type="spellStart"/>
             <w:r>
-              <w:lastRenderedPageBreak/>
               <w:t>chiếu</w:t>
             </w:r>
             <w:proofErr w:type="spellEnd"/>
@@ -9952,7 +9949,6 @@
               <w:pStyle w:val="MyTable1"/>
             </w:pPr>
             <w:r>
-              <w:lastRenderedPageBreak/>
               <w:t>[</w:t>
             </w:r>
             <w:r>
@@ -9976,7 +9972,6 @@
             </w:pPr>
             <w:proofErr w:type="spellStart"/>
             <w:r>
-              <w:lastRenderedPageBreak/>
               <w:t>Mô</w:t>
             </w:r>
             <w:proofErr w:type="spellEnd"/>
@@ -10061,6 +10056,7 @@
         </w:numPr>
       </w:pPr>
       <w:r>
+        <w:lastRenderedPageBreak/>
         <w:t xml:space="preserve">Use case </w:t>
       </w:r>
       <w:proofErr w:type="spellStart"/>
@@ -10217,7 +10213,6 @@
             </w:pPr>
             <w:proofErr w:type="spellStart"/>
             <w:r>
-              <w:lastRenderedPageBreak/>
               <w:t>Tham</w:t>
             </w:r>
             <w:proofErr w:type="spellEnd"/>
@@ -10263,6 +10258,7 @@
             </w:pPr>
             <w:proofErr w:type="spellStart"/>
             <w:r>
+              <w:lastRenderedPageBreak/>
               <w:t>Mô</w:t>
             </w:r>
             <w:proofErr w:type="spellEnd"/>
@@ -10442,7 +10438,6 @@
             </w:pPr>
             <w:proofErr w:type="spellStart"/>
             <w:r>
-              <w:lastRenderedPageBreak/>
               <w:t>Mã</w:t>
             </w:r>
             <w:proofErr w:type="spellEnd"/>
@@ -10496,6 +10491,7 @@
             </w:r>
             <w:proofErr w:type="spellStart"/>
             <w:r>
+              <w:lastRenderedPageBreak/>
               <w:t>chiếu</w:t>
             </w:r>
             <w:proofErr w:type="spellEnd"/>
@@ -10510,6 +10506,7 @@
               <w:pStyle w:val="MyTable1"/>
             </w:pPr>
             <w:r>
+              <w:lastRenderedPageBreak/>
               <w:t>[</w:t>
             </w:r>
             <w:r>
@@ -10533,6 +10530,7 @@
             </w:pPr>
             <w:proofErr w:type="spellStart"/>
             <w:r>
+              <w:lastRenderedPageBreak/>
               <w:t>Mô</w:t>
             </w:r>
             <w:proofErr w:type="spellEnd"/>
@@ -10624,7 +10622,6 @@
       </w:pPr>
       <w:proofErr w:type="spellStart"/>
       <w:r>
-        <w:lastRenderedPageBreak/>
         <w:t>Đặc</w:t>
       </w:r>
       <w:proofErr w:type="spellEnd"/>
@@ -14957,6 +14954,7 @@
     <w:rsid w:val="005B3FBC"/>
     <w:rsid w:val="007932C8"/>
     <w:rsid w:val="00912C31"/>
+    <w:rsid w:val="00950AB3"/>
     <w:rsid w:val="00A9480B"/>
     <w:rsid w:val="00B305F4"/>
     <w:rsid w:val="00C3469F"/>
@@ -15760,7 +15758,7 @@
 </file>
 
 <file path=customXml/itemProps2.xml><?xml version="1.0" encoding="utf-8"?>
-<ds:datastoreItem xmlns:ds="http://schemas.openxmlformats.org/officeDocument/2006/customXml" ds:itemID="{8972AC7E-5706-4D6F-A7F9-A89E53917032}">
+<ds:datastoreItem xmlns:ds="http://schemas.openxmlformats.org/officeDocument/2006/customXml" ds:itemID="{AC6D3F71-9448-465D-8422-F8511FB751EE}">
   <ds:schemaRefs>
     <ds:schemaRef ds:uri="http://schemas.openxmlformats.org/officeDocument/2006/bibliography"/>
   </ds:schemaRefs>

</xml_diff>